<commit_message>
Add the image preprocessing module, and has not been completed.
</commit_message>
<xml_diff>
--- a/MachineVisionLib/配置caffe注意问题.docx
+++ b/MachineVisionLib/配置caffe注意问题.docx
@@ -2,6 +2,13 @@
 <file path=word/document.xml><?xml version="1.0" encoding="utf-8"?>
 <w:document xmlns:wpc="http://schemas.microsoft.com/office/word/2010/wordprocessingCanvas" xmlns:cx="http://schemas.microsoft.com/office/drawing/2014/chartex" xmlns:cx1="http://schemas.microsoft.com/office/drawing/2015/9/8/chartex" xmlns:cx2="http://schemas.microsoft.com/office/drawing/2015/10/21/chartex" xmlns:cx3="http://schemas.microsoft.com/office/drawing/2016/5/9/chartex" xmlns:cx4="http://schemas.microsoft.com/office/drawing/2016/5/10/chartex" xmlns:cx5="http://schemas.microsoft.com/office/drawing/2016/5/11/chartex" xmlns:cx6="http://schemas.microsoft.com/office/drawing/2016/5/12/chartex" xmlns:cx7="http://schemas.microsoft.com/office/drawing/2016/5/13/chartex" xmlns:cx8="http://schemas.microsoft.com/office/drawing/2016/5/14/chartex" xmlns:mc="http://schemas.openxmlformats.org/markup-compatibility/2006" xmlns:aink="http://schemas.microsoft.com/office/drawing/2016/ink" xmlns:am3d="http://schemas.microsoft.com/office/drawing/2017/model3d" xmlns:o="urn:schemas-microsoft-com:office:office" xmlns:r="http://schemas.openxmlformats.org/officeDocument/2006/relationships" xmlns:m="http://schemas.openxmlformats.org/officeDocument/2006/math" xmlns:v="urn:schemas-microsoft-com:vml" xmlns:wp14="http://schemas.microsoft.com/office/word/2010/wordprocessingDrawing" xmlns:wp="http://schemas.openxmlformats.org/drawingml/2006/wordprocessingDrawing" xmlns:w10="urn:schemas-microsoft-com:office:word" xmlns:w="http://schemas.openxmlformats.org/wordprocessingml/2006/main" xmlns:w14="http://schemas.microsoft.com/office/word/2010/wordml" xmlns:w15="http://schemas.microsoft.com/office/word/2012/wordml" xmlns:w16cid="http://schemas.microsoft.com/office/word/2016/wordml/cid" xmlns:w16se="http://schemas.microsoft.com/office/word/2015/wordml/symex" xmlns:wpg="http://schemas.microsoft.com/office/word/2010/wordprocessingGroup" xmlns:wpi="http://schemas.microsoft.com/office/word/2010/wordprocessingInk" xmlns:wne="http://schemas.microsoft.com/office/word/2006/wordml" xmlns:wps="http://schemas.microsoft.com/office/word/2010/wordprocessingShape" mc:Ignorable="w14 w15 w16se w16cid wp14">
   <w:body>
+    <w:p>
+      <w:r>
+        <w:t>D:\work\OpenCV\caffe&gt; scripts\build_win.cmd</w:t>
+      </w:r>
+      <w:bookmarkStart w:id="0" w:name="_GoBack"/>
+      <w:bookmarkEnd w:id="0"/>
+    </w:p>
     <w:p>
       <w:r>
         <w:rPr>
@@ -119,26 +126,14 @@
       </w:r>
     </w:p>
     <w:p>
-      <w:pPr>
-        <w:rPr>
-          <w:rFonts w:hint="eastAsia"/>
-        </w:rPr>
-      </w:pPr>
       <w:r>
         <w:t>libboost_filesystem-vc140-mt-gd-1_61</w:t>
       </w:r>
       <w:r>
         <w:t>.lib</w:t>
       </w:r>
-      <w:bookmarkStart w:id="0" w:name="_GoBack"/>
-      <w:bookmarkEnd w:id="0"/>
-    </w:p>
-    <w:p>
-      <w:pPr>
-        <w:rPr>
-          <w:rFonts w:hint="eastAsia"/>
-        </w:rPr>
-      </w:pPr>
+    </w:p>
+    <w:p>
       <w:r>
         <w:rPr>
           <w:rFonts w:hint="eastAsia"/>
@@ -176,12 +171,147 @@
         <w:t>。</w:t>
       </w:r>
     </w:p>
-    <w:p>
-      <w:pPr>
-        <w:rPr>
-          <w:rFonts w:hint="eastAsia"/>
-        </w:rPr>
-      </w:pPr>
+    <w:p/>
+    <w:p/>
+    <w:p>
+      <w:r>
+        <w:rPr>
+          <w:rFonts w:hint="eastAsia"/>
+        </w:rPr>
+        <w:t>像这样的问题：</w:t>
+      </w:r>
+    </w:p>
+    <w:p>
+      <w:r>
+        <w:t xml:space="preserve">W0609 10:54:34.663405 28660 memory_data_layer.cpp:90] </w:t>
+      </w:r>
+      <w:proofErr w:type="spellStart"/>
+      <w:r>
+        <w:t>MemoryData</w:t>
+      </w:r>
+      <w:proofErr w:type="spellEnd"/>
+      <w:r>
+        <w:t xml:space="preserve"> does not transform array data on </w:t>
+      </w:r>
+      <w:proofErr w:type="gramStart"/>
+      <w:r>
+        <w:t>Reset(</w:t>
+      </w:r>
+      <w:proofErr w:type="gramEnd"/>
+      <w:r>
+        <w:t>)</w:t>
+      </w:r>
+    </w:p>
+    <w:p/>
+    <w:p>
+      <w:r>
+        <w:rPr>
+          <w:noProof/>
+        </w:rPr>
+        <w:drawing>
+          <wp:inline distT="0" distB="0" distL="0" distR="0" wp14:anchorId="16D58894" wp14:editId="4594797B">
+            <wp:extent cx="6718300" cy="1833880"/>
+            <wp:effectExtent l="0" t="0" r="6350" b="0"/>
+            <wp:docPr id="2" name="图片 2"/>
+            <wp:cNvGraphicFramePr>
+              <a:graphicFrameLocks xmlns:a="http://schemas.openxmlformats.org/drawingml/2006/main" noChangeAspect="1"/>
+            </wp:cNvGraphicFramePr>
+            <a:graphic xmlns:a="http://schemas.openxmlformats.org/drawingml/2006/main">
+              <a:graphicData uri="http://schemas.openxmlformats.org/drawingml/2006/picture">
+                <pic:pic xmlns:pic="http://schemas.openxmlformats.org/drawingml/2006/picture">
+                  <pic:nvPicPr>
+                    <pic:cNvPr id="1" name=""/>
+                    <pic:cNvPicPr/>
+                  </pic:nvPicPr>
+                  <pic:blipFill>
+                    <a:blip r:embed="rId5"/>
+                    <a:stretch>
+                      <a:fillRect/>
+                    </a:stretch>
+                  </pic:blipFill>
+                  <pic:spPr>
+                    <a:xfrm>
+                      <a:off x="0" y="0"/>
+                      <a:ext cx="6718300" cy="1833880"/>
+                    </a:xfrm>
+                    <a:prstGeom prst="rect">
+                      <a:avLst/>
+                    </a:prstGeom>
+                  </pic:spPr>
+                </pic:pic>
+              </a:graphicData>
+            </a:graphic>
+          </wp:inline>
+        </w:drawing>
+      </w:r>
+    </w:p>
+    <w:p>
+      <w:r>
+        <w:rPr>
+          <w:rFonts w:hint="eastAsia"/>
+        </w:rPr>
+        <w:t>修改</w:t>
+      </w:r>
+      <w:proofErr w:type="spellStart"/>
+      <w:r>
+        <w:rPr>
+          <w:rFonts w:hint="eastAsia"/>
+        </w:rPr>
+        <w:t>c</w:t>
+      </w:r>
+      <w:r>
+        <w:t>affe</w:t>
+      </w:r>
+      <w:proofErr w:type="spellEnd"/>
+      <w:r>
+        <w:rPr>
+          <w:rFonts w:hint="eastAsia"/>
+        </w:rPr>
+        <w:t>源码：</w:t>
+      </w:r>
+    </w:p>
+    <w:p>
+      <w:r>
+        <w:rPr>
+          <w:noProof/>
+        </w:rPr>
+        <w:lastRenderedPageBreak/>
+        <w:drawing>
+          <wp:inline distT="0" distB="0" distL="0" distR="0" wp14:anchorId="4AF2A4B0" wp14:editId="3D5DFF08">
+            <wp:extent cx="6718300" cy="3225800"/>
+            <wp:effectExtent l="0" t="0" r="6350" b="0"/>
+            <wp:docPr id="3" name="图片 3"/>
+            <wp:cNvGraphicFramePr>
+              <a:graphicFrameLocks xmlns:a="http://schemas.openxmlformats.org/drawingml/2006/main" noChangeAspect="1"/>
+            </wp:cNvGraphicFramePr>
+            <a:graphic xmlns:a="http://schemas.openxmlformats.org/drawingml/2006/main">
+              <a:graphicData uri="http://schemas.openxmlformats.org/drawingml/2006/picture">
+                <pic:pic xmlns:pic="http://schemas.openxmlformats.org/drawingml/2006/picture">
+                  <pic:nvPicPr>
+                    <pic:cNvPr id="1" name=""/>
+                    <pic:cNvPicPr/>
+                  </pic:nvPicPr>
+                  <pic:blipFill>
+                    <a:blip r:embed="rId6"/>
+                    <a:stretch>
+                      <a:fillRect/>
+                    </a:stretch>
+                  </pic:blipFill>
+                  <pic:spPr>
+                    <a:xfrm>
+                      <a:off x="0" y="0"/>
+                      <a:ext cx="6718300" cy="3225800"/>
+                    </a:xfrm>
+                    <a:prstGeom prst="rect">
+                      <a:avLst/>
+                    </a:prstGeom>
+                  </pic:spPr>
+                </pic:pic>
+              </a:graphicData>
+            </a:graphic>
+          </wp:inline>
+        </w:drawing>
+      </w:r>
     </w:p>
     <w:sectPr>
       <w:pgSz w:w="11906" w:h="16838"/>

</xml_diff>